<commit_message>
Update team photos and payment system - Added Dr. Meera Pandey, Mr. Naveen, Dr. Y.T.N. Reddy, Dr. Yogesha, and Mr. Bharath photos - Updated payment phone number to 9902544449 for WhatsApp - Added new YouTube video to videos.html - Improved CSS styling for team member photos
</commit_message>
<xml_diff>
--- a/Team members.docx
+++ b/Team members.docx
@@ -44,6 +44,9 @@
         <w:t xml:space="preserve">Dr. Y.T.N. Reddy is a seasoned horticulture specialist with over </w:t>
       </w:r>
       <w:r>
+        <w:t>&lt;b&gt;</w:t>
+      </w:r>
+      <w:r>
         <w:rPr>
           <w:b/>
           <w:bCs/>
@@ -51,7 +54,16 @@
         <w:t>25 years of experience</w:t>
       </w:r>
       <w:r>
-        <w:t xml:space="preserve"> in </w:t>
+        <w:t xml:space="preserve"> </w:t>
+      </w:r>
+      <w:r>
+        <w:t>&lt;/b&gt;</w:t>
+      </w:r>
+      <w:r>
+        <w:t xml:space="preserve">in </w:t>
+      </w:r>
+      <w:r>
+        <w:t>&lt;b&gt;</w:t>
       </w:r>
       <w:r>
         <w:rPr>
@@ -61,7 +73,16 @@
         <w:t>orchard planning and management</w:t>
       </w:r>
       <w:r>
-        <w:t xml:space="preserve">. Renowned for his work in </w:t>
+        <w:t xml:space="preserve">. </w:t>
+      </w:r>
+      <w:r>
+        <w:t>&lt;/b&gt;</w:t>
+      </w:r>
+      <w:r>
+        <w:t xml:space="preserve">Renowned for his work in </w:t>
+      </w:r>
+      <w:r>
+        <w:t>&lt;b&gt;</w:t>
       </w:r>
       <w:r>
         <w:rPr>
@@ -71,7 +92,16 @@
         <w:t>high-density planting, canopy management, and integrated pest solutions</w:t>
       </w:r>
       <w:r>
-        <w:t xml:space="preserve">, he has guided hundreds of farmers across India in establishing </w:t>
+        <w:t>,</w:t>
+      </w:r>
+      <w:r>
+        <w:t>&lt;/b&gt;</w:t>
+      </w:r>
+      <w:r>
+        <w:t xml:space="preserve"> he has guided hundreds of farmers across India in establishing </w:t>
+      </w:r>
+      <w:r>
+        <w:t>&lt;b&gt;</w:t>
       </w:r>
       <w:r>
         <w:rPr>
@@ -82,12 +112,18 @@
       </w:r>
       <w:r>
         <w:t>.</w:t>
+      </w:r>
+      <w:r>
+        <w:t>&lt;/b&gt;</w:t>
       </w:r>
       <w:r>
         <w:br/>
         <w:t xml:space="preserve">He provides personalized consultancy in </w:t>
       </w:r>
       <w:r>
+        <w:t>&lt;b&gt;</w:t>
+      </w:r>
+      <w:r>
         <w:rPr>
           <w:b/>
           <w:bCs/>
@@ -95,7 +131,13 @@
         <w:t>mango, guava, banana, citrus, pomegranate, and more</w:t>
       </w:r>
       <w:r>
-        <w:t>, ensuring scientific planning, yield optimization, and organic practices.</w:t>
+        <w:t xml:space="preserve">, </w:t>
+      </w:r>
+      <w:r>
+        <w:t>&lt;/b&gt;</w:t>
+      </w:r>
+      <w:r>
+        <w:t>ensuring scientific planning, yield optimization, and organic practices.</w:t>
       </w:r>
     </w:p>
     <w:p>
@@ -142,10 +184,29 @@
           <w:b/>
           <w:bCs/>
         </w:rPr>
+        <w:t>&lt;b&gt;</w:t>
+      </w:r>
+      <w:r>
+        <w:rPr>
+          <w:b/>
+          <w:bCs/>
+        </w:rPr>
         <w:t>Dr. Y.T.N. Reddy</w:t>
       </w:r>
       <w:r>
-        <w:t xml:space="preserve"> is a veteran horticulture expert and orchard development consultant with deep expertise in </w:t>
+        <w:t xml:space="preserve"> </w:t>
+      </w:r>
+      <w:r>
+        <w:t>&lt;/b&gt;</w:t>
+      </w:r>
+      <w:r>
+        <w:t>is a veteran horticulture expert and orchard development consultant with deep expertise in</w:t>
+      </w:r>
+      <w:r>
+        <w:t>&lt;b&gt;</w:t>
+      </w:r>
+      <w:r>
+        <w:t xml:space="preserve"> </w:t>
       </w:r>
       <w:r>
         <w:rPr>
@@ -175,7 +236,16 @@
         <w:t>irrigation system design</w:t>
       </w:r>
       <w:r>
-        <w:t xml:space="preserve">, and </w:t>
+        <w:t>,</w:t>
+      </w:r>
+      <w:r>
+        <w:t>&lt;/b&gt;</w:t>
+      </w:r>
+      <w:r>
+        <w:t xml:space="preserve"> and </w:t>
+      </w:r>
+      <w:r>
+        <w:t>&lt;b&gt;</w:t>
       </w:r>
       <w:r>
         <w:rPr>
@@ -186,6 +256,9 @@
       </w:r>
       <w:r>
         <w:t>.</w:t>
+      </w:r>
+      <w:r>
+        <w:t>&lt;/b&gt;</w:t>
       </w:r>
     </w:p>
     <w:p>
@@ -307,7 +380,10 @@
         </w:numPr>
       </w:pPr>
       <w:r>
-        <w:t>Fertigation, pruning, and canopy training modules</w:t>
+        <w:t xml:space="preserve">Fertigation, pruning, and canopy training </w:t>
+      </w:r>
+      <w:r>
+        <w:t>modules.</w:t>
       </w:r>
     </w:p>
     <w:p/>
@@ -703,7 +779,10 @@
         </w:numPr>
       </w:pPr>
       <w:r>
-        <w:t>Export-oriented value chain development</w:t>
+        <w:t xml:space="preserve">Export-oriented value chain </w:t>
+      </w:r>
+      <w:r>
+        <w:t>development.</w:t>
       </w:r>
     </w:p>
     <w:p/>
@@ -723,107 +802,135 @@
         <w:rPr>
           <w:highlight w:val="yellow"/>
         </w:rPr>
-        <w:t xml:space="preserve">Some changes made </w:t>
-      </w:r>
-      <w:proofErr w:type="gramStart"/>
-      <w:r>
-        <w:rPr>
-          <w:highlight w:val="yellow"/>
-        </w:rPr>
-        <w:t>here</w:t>
-      </w:r>
-      <w:r>
-        <w:t xml:space="preserve"> :</w:t>
-      </w:r>
-      <w:proofErr w:type="gramEnd"/>
+        <w:t>Some changes made here</w:t>
+      </w:r>
+      <w:r>
+        <w:t xml:space="preserve"> : </w:t>
+      </w:r>
+      <w:r>
+        <w:rPr>
+          <w:rFonts w:ascii="Segoe UI Emoji" w:hAnsi="Segoe UI Emoji" w:cs="Segoe UI Emoji"/>
+          <w:b/>
+          <w:bCs/>
+        </w:rPr>
+        <w:t>🧬</w:t>
+      </w:r>
+      <w:r>
+        <w:rPr>
+          <w:b/>
+          <w:bCs/>
+        </w:rPr>
+        <w:t xml:space="preserve"> Dr. Uma S. – Plant Biotechnologist &amp; Bioreactor Specialist</w:t>
+      </w:r>
+    </w:p>
+    <w:p>
+      <w:pPr>
+        <w:rPr>
+          <w:b/>
+          <w:bCs/>
+        </w:rPr>
+      </w:pPr>
+      <w:r>
+        <w:rPr>
+          <w:rFonts w:ascii="Segoe UI Emoji" w:hAnsi="Segoe UI Emoji" w:cs="Segoe UI Emoji"/>
+          <w:b/>
+          <w:bCs/>
+        </w:rPr>
+        <w:t>🔹</w:t>
+      </w:r>
+      <w:r>
+        <w:rPr>
+          <w:b/>
+          <w:bCs/>
+        </w:rPr>
+        <w:t xml:space="preserve"> Short Bio (for WhatsApp Business / Website Intro / </w:t>
+      </w:r>
+      <w:proofErr w:type="spellStart"/>
+      <w:r>
+        <w:rPr>
+          <w:b/>
+          <w:bCs/>
+        </w:rPr>
+        <w:t>Catalog</w:t>
+      </w:r>
+      <w:proofErr w:type="spellEnd"/>
+      <w:r>
+        <w:rPr>
+          <w:b/>
+          <w:bCs/>
+        </w:rPr>
+        <w:t>):</w:t>
+      </w:r>
+    </w:p>
+    <w:p>
+      <w:r>
+        <w:rPr>
+          <w:b/>
+          <w:bCs/>
+        </w:rPr>
+        <w:t>&lt;b&gt;</w:t>
+      </w:r>
+      <w:r>
+        <w:rPr>
+          <w:b/>
+          <w:bCs/>
+        </w:rPr>
+        <w:t>Dr. Uma S.</w:t>
+      </w:r>
+      <w:r>
+        <w:rPr>
+          <w:b/>
+          <w:bCs/>
+        </w:rPr>
+        <w:t>&lt;/b&gt;</w:t>
+      </w:r>
+      <w:r>
+        <w:t xml:space="preserve"> is a renowned </w:t>
+      </w:r>
+      <w:r>
+        <w:t>&lt;b&gt;</w:t>
+      </w:r>
+      <w:r>
+        <w:rPr>
+          <w:b/>
+          <w:bCs/>
+        </w:rPr>
+        <w:t>Plant Biotechnologist</w:t>
+      </w:r>
+      <w:r>
+        <w:rPr>
+          <w:b/>
+          <w:bCs/>
+        </w:rPr>
+        <w:t>&lt;/b&gt;</w:t>
+      </w:r>
+      <w:r>
+        <w:t xml:space="preserve"> with expertise in</w:t>
+      </w:r>
+      <w:r>
+        <w:t>&lt;b&gt;</w:t>
+      </w:r>
       <w:r>
         <w:t xml:space="preserve"> </w:t>
       </w:r>
       <w:r>
         <w:rPr>
-          <w:rFonts w:ascii="Segoe UI Emoji" w:hAnsi="Segoe UI Emoji" w:cs="Segoe UI Emoji"/>
-          <w:b/>
-          <w:bCs/>
-        </w:rPr>
-        <w:t>🧬</w:t>
-      </w:r>
-      <w:r>
-        <w:rPr>
-          <w:b/>
-          <w:bCs/>
-        </w:rPr>
-        <w:t xml:space="preserve"> Dr. Uma S. – Plant Biotechnologist &amp; Bioreactor Specialist</w:t>
-      </w:r>
-    </w:p>
-    <w:p>
-      <w:pPr>
-        <w:rPr>
-          <w:b/>
-          <w:bCs/>
-        </w:rPr>
-      </w:pPr>
-      <w:r>
-        <w:rPr>
-          <w:rFonts w:ascii="Segoe UI Emoji" w:hAnsi="Segoe UI Emoji" w:cs="Segoe UI Emoji"/>
-          <w:b/>
-          <w:bCs/>
-        </w:rPr>
-        <w:t>🔹</w:t>
-      </w:r>
-      <w:r>
-        <w:rPr>
-          <w:b/>
-          <w:bCs/>
-        </w:rPr>
-        <w:t xml:space="preserve"> Short Bio (for WhatsApp Business / Website Intro / </w:t>
-      </w:r>
-      <w:proofErr w:type="spellStart"/>
-      <w:r>
-        <w:rPr>
-          <w:b/>
-          <w:bCs/>
-        </w:rPr>
-        <w:t>Catalog</w:t>
-      </w:r>
-      <w:proofErr w:type="spellEnd"/>
-      <w:r>
-        <w:rPr>
-          <w:b/>
-          <w:bCs/>
-        </w:rPr>
-        <w:t>):</w:t>
-      </w:r>
-    </w:p>
-    <w:p>
-      <w:r>
-        <w:rPr>
-          <w:b/>
-          <w:bCs/>
-        </w:rPr>
-        <w:t>Dr. Uma S.</w:t>
-      </w:r>
-      <w:r>
-        <w:t xml:space="preserve"> is a renowned </w:t>
-      </w:r>
-      <w:r>
-        <w:rPr>
-          <w:b/>
-          <w:bCs/>
-        </w:rPr>
-        <w:t>Plant Biotechnologist</w:t>
-      </w:r>
-      <w:r>
-        <w:t xml:space="preserve"> with expertise in </w:t>
-      </w:r>
-      <w:r>
-        <w:rPr>
           <w:b/>
           <w:bCs/>
         </w:rPr>
         <w:t>bioreactor-based production of elite planting material</w:t>
       </w:r>
       <w:r>
-        <w:t xml:space="preserve"> and </w:t>
+        <w:t xml:space="preserve"> </w:t>
+      </w:r>
+      <w:r>
+        <w:t>&lt;/b&gt;</w:t>
+      </w:r>
+      <w:r>
+        <w:t xml:space="preserve">and </w:t>
+      </w:r>
+      <w:r>
+        <w:t>&lt;b&gt;</w:t>
       </w:r>
       <w:r>
         <w:rPr>
@@ -834,12 +941,18 @@
       </w:r>
       <w:r>
         <w:t>.</w:t>
+      </w:r>
+      <w:r>
+        <w:t>&lt;/b&gt;</w:t>
       </w:r>
       <w:r>
         <w:br/>
         <w:t xml:space="preserve">She is also an </w:t>
       </w:r>
       <w:r>
+        <w:t>&lt;b&gt;</w:t>
+      </w:r>
+      <w:r>
         <w:rPr>
           <w:b/>
           <w:bCs/>
@@ -847,9 +960,19 @@
         <w:t>international consultant</w:t>
       </w:r>
       <w:r>
+        <w:rPr>
+          <w:b/>
+          <w:bCs/>
+        </w:rPr>
+        <w:t>&lt;/b&gt;</w:t>
+      </w:r>
+      <w:r>
         <w:t xml:space="preserve"> in </w:t>
       </w:r>
       <w:r>
+        <w:t>&lt;b&gt;</w:t>
+      </w:r>
+      <w:r>
         <w:rPr>
           <w:b/>
           <w:bCs/>
@@ -857,9 +980,19 @@
         <w:t>banana crop management</w:t>
       </w:r>
       <w:r>
+        <w:rPr>
+          <w:b/>
+          <w:bCs/>
+        </w:rPr>
+        <w:t>&lt;/b&gt;</w:t>
+      </w:r>
+      <w:r>
         <w:t xml:space="preserve"> and </w:t>
       </w:r>
       <w:r>
+        <w:t>&lt;b&gt;</w:t>
+      </w:r>
+      <w:r>
         <w:rPr>
           <w:b/>
           <w:bCs/>
@@ -867,13 +1000,17 @@
         <w:t>biotech lab setups</w:t>
       </w:r>
       <w:r>
-        <w:t xml:space="preserve">, helping </w:t>
-      </w:r>
-      <w:proofErr w:type="spellStart"/>
-      <w:r>
-        <w:t>agri</w:t>
-      </w:r>
-      <w:proofErr w:type="spellEnd"/>
+        <w:t>,</w:t>
+      </w:r>
+      <w:r>
+        <w:t>&lt;/b&gt;</w:t>
+      </w:r>
+      <w:r>
+        <w:t xml:space="preserve"> helping </w:t>
+      </w:r>
+      <w:r>
+        <w:t>Agri</w:t>
+      </w:r>
       <w:r>
         <w:t>-entrepreneurs and institutions scale up sustainable tissue culture systems.</w:t>
       </w:r>
@@ -1002,7 +1139,13 @@
     </w:p>
     <w:p>
       <w:r>
-        <w:t xml:space="preserve">Dr. Uma has worked closely with both government institutions and private enterprises, guiding the setup of </w:t>
+        <w:t>Dr. Uma has worked closely with both government institutions and private enterprises, guiding the setup of</w:t>
+      </w:r>
+      <w:r>
+        <w:t>&lt;b&gt;</w:t>
+      </w:r>
+      <w:r>
+        <w:t xml:space="preserve"> </w:t>
       </w:r>
       <w:r>
         <w:rPr>
@@ -1012,6 +1155,13 @@
         <w:t>state-of-the-art tissue culture facilities</w:t>
       </w:r>
       <w:r>
+        <w:rPr>
+          <w:b/>
+          <w:bCs/>
+        </w:rPr>
+        <w:t>&lt;/b&gt;</w:t>
+      </w:r>
+      <w:r>
         <w:t xml:space="preserve"> and enabling high-throughput propagation systems to meet global standards.</w:t>
       </w:r>
     </w:p>
@@ -1020,6 +1170,9 @@
         <w:t xml:space="preserve">As an </w:t>
       </w:r>
       <w:r>
+        <w:t>&lt;b&gt;</w:t>
+      </w:r>
+      <w:r>
         <w:rPr>
           <w:b/>
           <w:bCs/>
@@ -1027,7 +1180,13 @@
         <w:t>international consultant</w:t>
       </w:r>
       <w:r>
-        <w:t>, her contributions extend to:</w:t>
+        <w:t xml:space="preserve">, </w:t>
+      </w:r>
+      <w:r>
+        <w:t>&lt;/b&gt;</w:t>
+      </w:r>
+      <w:r>
+        <w:t>her contributions extend to:</w:t>
       </w:r>
     </w:p>
     <w:p>
@@ -1088,9 +1247,15 @@
     </w:p>
     <w:p>
       <w:r>
+        <w:t>&lt;p&gt;</w:t>
+      </w:r>
+      <w:r>
         <w:t xml:space="preserve">Dr. Uma also provides advisory on </w:t>
       </w:r>
       <w:r>
+        <w:t>&lt;b&gt;</w:t>
+      </w:r>
+      <w:r>
         <w:rPr>
           <w:b/>
           <w:bCs/>
@@ -1098,7 +1263,16 @@
         <w:t>export-oriented quality management</w:t>
       </w:r>
       <w:r>
-        <w:t xml:space="preserve"> and </w:t>
+        <w:t xml:space="preserve"> </w:t>
+      </w:r>
+      <w:r>
+        <w:t>&lt;/b&gt;</w:t>
+      </w:r>
+      <w:r>
+        <w:t xml:space="preserve">and </w:t>
+      </w:r>
+      <w:r>
+        <w:t>&lt;b&gt;</w:t>
       </w:r>
       <w:r>
         <w:rPr>
@@ -1108,22 +1282,35 @@
         <w:t>value addition from banana by-products</w:t>
       </w:r>
       <w:r>
-        <w:t xml:space="preserve">, helping farmers and </w:t>
-      </w:r>
-      <w:proofErr w:type="spellStart"/>
-      <w:r>
-        <w:t>agri</w:t>
-      </w:r>
-      <w:proofErr w:type="spellEnd"/>
+        <w:t>,</w:t>
+      </w:r>
+      <w:r>
+        <w:t>&lt;/b&gt;</w:t>
+      </w:r>
+      <w:r>
+        <w:t xml:space="preserve"> helping farmers and </w:t>
+      </w:r>
+      <w:r>
+        <w:t>Agri</w:t>
+      </w:r>
       <w:r>
         <w:t>-startups turn innovation into income.</w:t>
       </w:r>
+      <w:r>
+        <w:t>&lt;/p&gt;</w:t>
+      </w:r>
     </w:p>
     <w:p>
       <w:r>
         <w:rPr>
           <w:rFonts w:ascii="Segoe UI Emoji" w:hAnsi="Segoe UI Emoji" w:cs="Segoe UI Emoji"/>
         </w:rPr>
+        <w:t>&lt;b&gt;</w:t>
+      </w:r>
+      <w:r>
+        <w:rPr>
+          <w:rFonts w:ascii="Segoe UI Emoji" w:hAnsi="Segoe UI Emoji" w:cs="Segoe UI Emoji"/>
+        </w:rPr>
         <w:t>👉</w:t>
       </w:r>
       <w:r>
@@ -1135,6 +1322,13 @@
           <w:bCs/>
         </w:rPr>
         <w:t>Consult Dr. Uma S.</w:t>
+      </w:r>
+      <w:r>
+        <w:rPr>
+          <w:b/>
+          <w:bCs/>
+        </w:rPr>
+        <w:t>&lt;/b&gt;</w:t>
       </w:r>
       <w:r>
         <w:t xml:space="preserve"> for:</w:t>
@@ -1159,7 +1353,10 @@
         </w:numPr>
       </w:pPr>
       <w:r>
-        <w:t>Bioreactor module planning &amp; staff training</w:t>
+        <w:t xml:space="preserve">Bioreactor module planning &amp; staff </w:t>
+      </w:r>
+      <w:r>
+        <w:t>training.</w:t>
       </w:r>
     </w:p>
     <w:p>
@@ -1303,6 +1500,13 @@
           <w:b/>
           <w:bCs/>
         </w:rPr>
+        <w:t>&lt;b&gt;</w:t>
+      </w:r>
+      <w:r>
+        <w:rPr>
+          <w:b/>
+          <w:bCs/>
+        </w:rPr>
         <w:t xml:space="preserve">Dr. </w:t>
       </w:r>
       <w:proofErr w:type="spellStart"/>
@@ -1315,9 +1519,19 @@
       </w:r>
       <w:proofErr w:type="spellEnd"/>
       <w:r>
+        <w:rPr>
+          <w:b/>
+          <w:bCs/>
+        </w:rPr>
+        <w:t>&lt;/ b&gt;</w:t>
+      </w:r>
+      <w:r>
         <w:t xml:space="preserve"> is a </w:t>
       </w:r>
       <w:r>
+        <w:t>&lt;b&gt;</w:t>
+      </w:r>
+      <w:r>
         <w:rPr>
           <w:b/>
           <w:bCs/>
@@ -1325,7 +1539,19 @@
         <w:t>Principal Scientist at ICAR-IIHR</w:t>
       </w:r>
       <w:r>
-        <w:t xml:space="preserve"> with deep expertise in </w:t>
+        <w:t xml:space="preserve"> </w:t>
+      </w:r>
+      <w:r>
+        <w:t>&lt;/b&gt;</w:t>
+      </w:r>
+      <w:r>
+        <w:t>with deep expertise in</w:t>
+      </w:r>
+      <w:r>
+        <w:t>&lt;b&gt;</w:t>
+      </w:r>
+      <w:r>
+        <w:t xml:space="preserve"> </w:t>
       </w:r>
       <w:r>
         <w:rPr>
@@ -1335,13 +1561,22 @@
         <w:t>seed technology and quality enhancement</w:t>
       </w:r>
       <w:r>
-        <w:t xml:space="preserve"> in horticultural crops.</w:t>
+        <w:t xml:space="preserve"> </w:t>
+      </w:r>
+      <w:r>
+        <w:t>&lt;/b&gt;</w:t>
+      </w:r>
+      <w:r>
+        <w:t>in horticultural crops.</w:t>
       </w:r>
       <w:r>
         <w:br/>
         <w:t xml:space="preserve">He specializes in developing </w:t>
       </w:r>
       <w:r>
+        <w:t>&lt;b&gt;</w:t>
+      </w:r>
+      <w:r>
         <w:rPr>
           <w:b/>
           <w:bCs/>
@@ -1349,7 +1584,16 @@
         <w:t>high-yielding, disease-resistant seed varieties</w:t>
       </w:r>
       <w:r>
-        <w:t xml:space="preserve">, seed production protocols, and improving </w:t>
+        <w:t xml:space="preserve">, </w:t>
+      </w:r>
+      <w:r>
+        <w:t>&lt;/b&gt;</w:t>
+      </w:r>
+      <w:r>
+        <w:t xml:space="preserve">seed production protocols, and improving </w:t>
+      </w:r>
+      <w:r>
+        <w:t>&lt;b&gt;</w:t>
       </w:r>
       <w:r>
         <w:rPr>
@@ -1359,7 +1603,13 @@
         <w:t>seed viability and storage</w:t>
       </w:r>
       <w:r>
-        <w:t xml:space="preserve"> for sustainable horticulture.</w:t>
+        <w:t xml:space="preserve"> </w:t>
+      </w:r>
+      <w:r>
+        <w:t>&lt;/b&gt;</w:t>
+      </w:r>
+      <w:r>
+        <w:t>for sustainable horticulture.</w:t>
       </w:r>
     </w:p>
     <w:p>
@@ -1398,6 +1648,13 @@
           <w:b/>
           <w:bCs/>
         </w:rPr>
+        <w:t>&lt;b&gt;</w:t>
+      </w:r>
+      <w:r>
+        <w:rPr>
+          <w:b/>
+          <w:bCs/>
+        </w:rPr>
         <w:t xml:space="preserve">Dr. </w:t>
       </w:r>
       <w:proofErr w:type="spellStart"/>
@@ -1410,7 +1667,16 @@
       </w:r>
       <w:proofErr w:type="spellEnd"/>
       <w:r>
-        <w:t xml:space="preserve"> is a highly accomplished </w:t>
+        <w:t xml:space="preserve"> </w:t>
+      </w:r>
+      <w:r>
+        <w:t>&lt;/b&gt;</w:t>
+      </w:r>
+      <w:r>
+        <w:t xml:space="preserve">is a highly accomplished </w:t>
+      </w:r>
+      <w:r>
+        <w:t>&lt;b&gt;</w:t>
       </w:r>
       <w:r>
         <w:rPr>
@@ -1420,9 +1686,19 @@
         <w:t>Principal Scientist</w:t>
       </w:r>
       <w:r>
+        <w:rPr>
+          <w:b/>
+          <w:bCs/>
+        </w:rPr>
+        <w:t>&lt;/b&gt;</w:t>
+      </w:r>
+      <w:r>
         <w:t xml:space="preserve"> at the </w:t>
       </w:r>
       <w:r>
+        <w:t>&lt;b&gt;</w:t>
+      </w:r>
+      <w:r>
         <w:rPr>
           <w:b/>
           <w:bCs/>
@@ -1430,17 +1706,36 @@
         <w:t>Indian Council of Agricultural Research – Indian Institute of Horticultural Research (ICAR-IIHR)</w:t>
       </w:r>
       <w:r>
-        <w:t xml:space="preserve">, Bengaluru. With more than two decades of research and field-level contributions, he is regarded as a leading expert in the field of </w:t>
-      </w:r>
-      <w:r>
-        <w:rPr>
-          <w:b/>
-          <w:bCs/>
-        </w:rPr>
-        <w:t>horticultural seed technology</w:t>
+        <w:t xml:space="preserve">, </w:t>
+      </w:r>
+      <w:r>
+        <w:t>&lt;/b&gt;</w:t>
+      </w:r>
+      <w:r>
+        <w:t xml:space="preserve">Bengaluru. With more than two decades of research and field-level contributions, he is regarded as a leading expert in the field of </w:t>
+      </w:r>
+      <w:r>
+        <w:t>&lt;b&gt;</w:t>
+      </w:r>
+      <w:r>
+        <w:rPr>
+          <w:b/>
+          <w:bCs/>
+        </w:rPr>
+        <w:t xml:space="preserve">horticultural seed </w:t>
+      </w:r>
+      <w:r>
+        <w:rPr>
+          <w:b/>
+          <w:bCs/>
+        </w:rPr>
+        <w:t>technology</w:t>
       </w:r>
       <w:r>
         <w:t>.</w:t>
+      </w:r>
+      <w:r>
+        <w:t xml:space="preserve"> &lt;/b&gt;</w:t>
       </w:r>
     </w:p>
     <w:p>
@@ -1459,11 +1754,21 @@
         <w:t xml:space="preserve">Development and standardization of </w:t>
       </w:r>
       <w:r>
+        <w:t>&lt;b&gt;</w:t>
+      </w:r>
+      <w:r>
         <w:rPr>
           <w:b/>
           <w:bCs/>
         </w:rPr>
         <w:t>seed production technologies</w:t>
+      </w:r>
+      <w:r>
+        <w:rPr>
+          <w:b/>
+          <w:bCs/>
+        </w:rPr>
+        <w:t>&lt;/b&gt;</w:t>
       </w:r>
       <w:r>
         <w:t xml:space="preserve"> for fruits, vegetables, and ornamental crops</w:t>
@@ -1481,10 +1786,23 @@
           <w:b/>
           <w:bCs/>
         </w:rPr>
+        <w:t>&lt;b&gt;</w:t>
+      </w:r>
+      <w:r>
+        <w:rPr>
+          <w:b/>
+          <w:bCs/>
+        </w:rPr>
         <w:t>Quality seed development</w:t>
       </w:r>
       <w:r>
-        <w:t xml:space="preserve"> through scientific breeding and testing protocols</w:t>
+        <w:t xml:space="preserve"> </w:t>
+      </w:r>
+      <w:r>
+        <w:t>&lt;/b&gt;</w:t>
+      </w:r>
+      <w:r>
+        <w:t>through scientific breeding and testing protocols</w:t>
       </w:r>
     </w:p>
     <w:p>
@@ -1495,7 +1813,13 @@
         </w:numPr>
       </w:pPr>
       <w:r>
-        <w:t xml:space="preserve">Post-harvest </w:t>
+        <w:t>Post-harvest</w:t>
+      </w:r>
+      <w:r>
+        <w:t>&lt;b&gt;</w:t>
+      </w:r>
+      <w:r>
+        <w:t xml:space="preserve"> </w:t>
       </w:r>
       <w:r>
         <w:rPr>
@@ -1503,6 +1827,13 @@
           <w:bCs/>
         </w:rPr>
         <w:t>seed treatment, storage, and packaging innovations</w:t>
+      </w:r>
+      <w:r>
+        <w:rPr>
+          <w:b/>
+          <w:bCs/>
+        </w:rPr>
+        <w:t>&lt;/b&gt;</w:t>
       </w:r>
     </w:p>
     <w:p>
@@ -1515,70 +1846,93 @@
       <w:r>
         <w:t xml:space="preserve">Training programs for farmers and </w:t>
       </w:r>
+      <w:r>
+        <w:t>Agri</w:t>
+      </w:r>
+      <w:r>
+        <w:t>-entrepreneurs in seed handling and certification</w:t>
+      </w:r>
+    </w:p>
+    <w:p>
+      <w:r>
+        <w:t xml:space="preserve">Dr. </w:t>
+      </w:r>
       <w:proofErr w:type="spellStart"/>
       <w:r>
-        <w:t>agri</w:t>
+        <w:t>Yogesha’s</w:t>
       </w:r>
       <w:proofErr w:type="spellEnd"/>
       <w:r>
-        <w:t>-entrepreneurs in seed handling and certification</w:t>
-      </w:r>
-    </w:p>
-    <w:p>
-      <w:r>
-        <w:t xml:space="preserve">Dr. </w:t>
+        <w:t xml:space="preserve"> work ensures that farmers have access to</w:t>
+      </w:r>
+      <w:r>
+        <w:t>&lt;b&gt;</w:t>
+      </w:r>
+      <w:r>
+        <w:t xml:space="preserve"> </w:t>
+      </w:r>
+      <w:r>
+        <w:rPr>
+          <w:b/>
+          <w:bCs/>
+        </w:rPr>
+        <w:t>genetically pure, viable, and high-performing seed material</w:t>
+      </w:r>
+      <w:r>
+        <w:t>,</w:t>
+      </w:r>
+      <w:r>
+        <w:t>&lt;/b&gt;</w:t>
+      </w:r>
+      <w:r>
+        <w:t xml:space="preserve"> thus improving crop productivity and profitability across India.</w:t>
+      </w:r>
+    </w:p>
+    <w:p>
+      <w:r>
+        <w:rPr>
+          <w:rFonts w:ascii="Segoe UI Emoji" w:hAnsi="Segoe UI Emoji" w:cs="Segoe UI Emoji"/>
+        </w:rPr>
+        <w:t>&lt;b&gt;</w:t>
+      </w:r>
+      <w:r>
+        <w:rPr>
+          <w:rFonts w:ascii="Segoe UI Emoji" w:hAnsi="Segoe UI Emoji" w:cs="Segoe UI Emoji"/>
+        </w:rPr>
+        <w:t>👉</w:t>
+      </w:r>
+      <w:r>
+        <w:t xml:space="preserve"> </w:t>
+      </w:r>
+      <w:r>
+        <w:rPr>
+          <w:b/>
+          <w:bCs/>
+        </w:rPr>
+        <w:t xml:space="preserve">Consult Dr. </w:t>
       </w:r>
       <w:proofErr w:type="spellStart"/>
       <w:r>
-        <w:t>Yogesha’s</w:t>
+        <w:rPr>
+          <w:b/>
+          <w:bCs/>
+        </w:rPr>
+        <w:t>Yogesha</w:t>
       </w:r>
       <w:proofErr w:type="spellEnd"/>
       <w:r>
-        <w:t xml:space="preserve"> work ensures that farmers have access to </w:t>
-      </w:r>
-      <w:r>
-        <w:rPr>
-          <w:b/>
-          <w:bCs/>
-        </w:rPr>
-        <w:t>genetically pure, viable, and high-performing seed material</w:t>
-      </w:r>
-      <w:r>
-        <w:t>, thus improving crop productivity and profitability across India.</w:t>
-      </w:r>
-    </w:p>
-    <w:p>
-      <w:r>
-        <w:rPr>
-          <w:rFonts w:ascii="Segoe UI Emoji" w:hAnsi="Segoe UI Emoji" w:cs="Segoe UI Emoji"/>
-        </w:rPr>
-        <w:t>👉</w:t>
-      </w:r>
-      <w:r>
-        <w:t xml:space="preserve"> </w:t>
-      </w:r>
-      <w:r>
-        <w:rPr>
-          <w:b/>
-          <w:bCs/>
-        </w:rPr>
-        <w:t xml:space="preserve">Consult Dr. </w:t>
-      </w:r>
-      <w:proofErr w:type="spellStart"/>
-      <w:r>
-        <w:rPr>
-          <w:b/>
-          <w:bCs/>
-        </w:rPr>
-        <w:t>Yogesha</w:t>
-      </w:r>
-      <w:proofErr w:type="spellEnd"/>
-      <w:r>
         <w:rPr>
           <w:b/>
           <w:bCs/>
         </w:rPr>
         <w:t xml:space="preserve"> for:</w:t>
+      </w:r>
+      <w:r>
+        <w:rPr>
+          <w:b/>
+          <w:bCs/>
+        </w:rPr>
+        <w:t>&lt;/b&gt;</w:t>
       </w:r>
     </w:p>
     <w:p>
@@ -1636,7 +1990,20 @@
       </w:r>
     </w:p>
     <w:p/>
-    <w:p/>
+    <w:p>
+      <w:proofErr w:type="spellStart"/>
+      <w:r>
+        <w:t>removve</w:t>
+      </w:r>
+      <w:proofErr w:type="spellEnd"/>
+      <w:r>
+        <w:t xml:space="preserve"> "Cocopeat Bricks (Bulk Pack), Small Grow Bags (5L), Medium Grow Bags (20L)</w:t>
+      </w:r>
+      <w:r>
+        <w:br/>
+        <w:t>" and make it under one option that is Premium Cocopeat Blocks</w:t>
+      </w:r>
+    </w:p>
     <w:p/>
     <w:p/>
     <w:p/>
@@ -3335,7 +3702,45 @@
           <w:b/>
           <w:bCs/>
         </w:rPr>
-        <w:t xml:space="preserve"> Dr. Vijay Kumar </w:t>
+        <w:t xml:space="preserve"> Dr. Vijay Kumar Hallikeri – Deputy Director, Coconut Development Board</w:t>
+      </w:r>
+    </w:p>
+    <w:p>
+      <w:pPr>
+        <w:rPr>
+          <w:b/>
+          <w:bCs/>
+        </w:rPr>
+      </w:pPr>
+      <w:r>
+        <w:rPr>
+          <w:b/>
+          <w:bCs/>
+        </w:rPr>
+        <w:t>Expert in End-to-End Coconut Plantation Solutions</w:t>
+      </w:r>
+    </w:p>
+    <w:p>
+      <w:pPr>
+        <w:rPr>
+          <w:b/>
+          <w:bCs/>
+        </w:rPr>
+      </w:pPr>
+      <w:r>
+        <w:rPr>
+          <w:rFonts w:ascii="Segoe UI Emoji" w:hAnsi="Segoe UI Emoji" w:cs="Segoe UI Emoji"/>
+          <w:b/>
+          <w:bCs/>
+        </w:rPr>
+        <w:t>🔹</w:t>
+      </w:r>
+      <w:r>
+        <w:rPr>
+          <w:b/>
+          <w:bCs/>
+        </w:rPr>
+        <w:t xml:space="preserve"> Short Bio (For Website / </w:t>
       </w:r>
       <w:proofErr w:type="spellStart"/>
       <w:r>
@@ -3343,7 +3748,7 @@
           <w:b/>
           <w:bCs/>
         </w:rPr>
-        <w:t>Hallikeri</w:t>
+        <w:t>Catalog</w:t>
       </w:r>
       <w:proofErr w:type="spellEnd"/>
       <w:r>
@@ -3351,60 +3756,6 @@
           <w:b/>
           <w:bCs/>
         </w:rPr>
-        <w:t xml:space="preserve"> – Deputy Director, Coconut Development Board</w:t>
-      </w:r>
-    </w:p>
-    <w:p>
-      <w:pPr>
-        <w:rPr>
-          <w:b/>
-          <w:bCs/>
-        </w:rPr>
-      </w:pPr>
-      <w:r>
-        <w:rPr>
-          <w:b/>
-          <w:bCs/>
-        </w:rPr>
-        <w:t>Expert in End-to-End Coconut Plantation Solutions</w:t>
-      </w:r>
-    </w:p>
-    <w:p>
-      <w:pPr>
-        <w:rPr>
-          <w:b/>
-          <w:bCs/>
-        </w:rPr>
-      </w:pPr>
-      <w:r>
-        <w:rPr>
-          <w:rFonts w:ascii="Segoe UI Emoji" w:hAnsi="Segoe UI Emoji" w:cs="Segoe UI Emoji"/>
-          <w:b/>
-          <w:bCs/>
-        </w:rPr>
-        <w:t>🔹</w:t>
-      </w:r>
-      <w:r>
-        <w:rPr>
-          <w:b/>
-          <w:bCs/>
-        </w:rPr>
-        <w:t xml:space="preserve"> Short Bio (For Website / </w:t>
-      </w:r>
-      <w:proofErr w:type="spellStart"/>
-      <w:r>
-        <w:rPr>
-          <w:b/>
-          <w:bCs/>
-        </w:rPr>
-        <w:t>Catalog</w:t>
-      </w:r>
-      <w:proofErr w:type="spellEnd"/>
-      <w:r>
-        <w:rPr>
-          <w:b/>
-          <w:bCs/>
-        </w:rPr>
         <w:t xml:space="preserve"> / WhatsApp):</w:t>
       </w:r>
     </w:p>
@@ -3414,17 +3765,8 @@
           <w:b/>
           <w:bCs/>
         </w:rPr>
-        <w:t xml:space="preserve">Dr. Vijay Kumar </w:t>
-      </w:r>
-      <w:proofErr w:type="spellStart"/>
-      <w:r>
-        <w:rPr>
-          <w:b/>
-          <w:bCs/>
-        </w:rPr>
-        <w:t>Hallikeri</w:t>
-      </w:r>
-      <w:proofErr w:type="spellEnd"/>
+        <w:t>Dr. Vijay Kumar Hallikeri</w:t>
+      </w:r>
       <w:r>
         <w:t xml:space="preserve">, </w:t>
       </w:r>
@@ -3485,17 +3827,8 @@
           <w:b/>
           <w:bCs/>
         </w:rPr>
-        <w:t xml:space="preserve">Dr. Vijay Kumar </w:t>
-      </w:r>
-      <w:proofErr w:type="spellStart"/>
-      <w:r>
-        <w:rPr>
-          <w:b/>
-          <w:bCs/>
-        </w:rPr>
-        <w:t>Hallikeri</w:t>
-      </w:r>
-      <w:proofErr w:type="spellEnd"/>
+        <w:t>Dr. Vijay Kumar Hallikeri</w:t>
+      </w:r>
       <w:r>
         <w:t xml:space="preserve"> currently serves as the </w:t>
       </w:r>
@@ -3740,23 +4073,7 @@
           <w:b/>
           <w:bCs/>
         </w:rPr>
-        <w:t xml:space="preserve">Consult Dr. Vijay Kumar </w:t>
-      </w:r>
-      <w:proofErr w:type="spellStart"/>
-      <w:r>
-        <w:rPr>
-          <w:b/>
-          <w:bCs/>
-        </w:rPr>
-        <w:t>Hallikeri</w:t>
-      </w:r>
-      <w:proofErr w:type="spellEnd"/>
-      <w:r>
-        <w:rPr>
-          <w:b/>
-          <w:bCs/>
-        </w:rPr>
-        <w:t xml:space="preserve"> for:</w:t>
+        <w:t>Consult Dr. Vijay Kumar Hallikeri for:</w:t>
       </w:r>
     </w:p>
     <w:p>
@@ -3815,13 +4132,8 @@
         </w:rPr>
       </w:pPr>
       <w:r>
-        <w:t xml:space="preserve">Made extra changes for </w:t>
-      </w:r>
-      <w:proofErr w:type="gramStart"/>
-      <w:r>
-        <w:t>8 :</w:t>
-      </w:r>
-      <w:proofErr w:type="gramEnd"/>
+        <w:t>Made extra changes for 8 :</w:t>
+      </w:r>
       <w:r>
         <w:rPr>
           <w:rFonts w:ascii="Segoe UI Emoji" w:eastAsia="Times New Roman" w:hAnsi="Segoe UI Emoji" w:cs="Segoe UI Emoji"/>
@@ -3848,7 +4160,45 @@
           <w:b/>
           <w:bCs/>
         </w:rPr>
-        <w:t xml:space="preserve"> Dr. Vijay Kumar </w:t>
+        <w:t xml:space="preserve"> Dr. Vijay Kumar Hallikeri – Former Deputy Director, Coconut Development Board</w:t>
+      </w:r>
+    </w:p>
+    <w:p>
+      <w:pPr>
+        <w:rPr>
+          <w:b/>
+          <w:bCs/>
+        </w:rPr>
+      </w:pPr>
+      <w:r>
+        <w:rPr>
+          <w:b/>
+          <w:bCs/>
+        </w:rPr>
+        <w:t>Expert in End-to-End Coconut Plantation Solutions</w:t>
+      </w:r>
+    </w:p>
+    <w:p>
+      <w:pPr>
+        <w:rPr>
+          <w:b/>
+          <w:bCs/>
+        </w:rPr>
+      </w:pPr>
+      <w:r>
+        <w:rPr>
+          <w:rFonts w:ascii="Segoe UI Emoji" w:hAnsi="Segoe UI Emoji" w:cs="Segoe UI Emoji"/>
+          <w:b/>
+          <w:bCs/>
+        </w:rPr>
+        <w:t>🔹</w:t>
+      </w:r>
+      <w:r>
+        <w:rPr>
+          <w:b/>
+          <w:bCs/>
+        </w:rPr>
+        <w:t xml:space="preserve"> Short Bio (For Website / WhatsApp / </w:t>
       </w:r>
       <w:proofErr w:type="spellStart"/>
       <w:r>
@@ -3856,7 +4206,7 @@
           <w:b/>
           <w:bCs/>
         </w:rPr>
-        <w:t>Hallikeri</w:t>
+        <w:t>Catalog</w:t>
       </w:r>
       <w:proofErr w:type="spellEnd"/>
       <w:r>
@@ -3864,60 +4214,6 @@
           <w:b/>
           <w:bCs/>
         </w:rPr>
-        <w:t xml:space="preserve"> – Former Deputy Director, Coconut Development Board</w:t>
-      </w:r>
-    </w:p>
-    <w:p>
-      <w:pPr>
-        <w:rPr>
-          <w:b/>
-          <w:bCs/>
-        </w:rPr>
-      </w:pPr>
-      <w:r>
-        <w:rPr>
-          <w:b/>
-          <w:bCs/>
-        </w:rPr>
-        <w:t>Expert in End-to-End Coconut Plantation Solutions</w:t>
-      </w:r>
-    </w:p>
-    <w:p>
-      <w:pPr>
-        <w:rPr>
-          <w:b/>
-          <w:bCs/>
-        </w:rPr>
-      </w:pPr>
-      <w:r>
-        <w:rPr>
-          <w:rFonts w:ascii="Segoe UI Emoji" w:hAnsi="Segoe UI Emoji" w:cs="Segoe UI Emoji"/>
-          <w:b/>
-          <w:bCs/>
-        </w:rPr>
-        <w:t>🔹</w:t>
-      </w:r>
-      <w:r>
-        <w:rPr>
-          <w:b/>
-          <w:bCs/>
-        </w:rPr>
-        <w:t xml:space="preserve"> Short Bio (For Website / WhatsApp / </w:t>
-      </w:r>
-      <w:proofErr w:type="spellStart"/>
-      <w:r>
-        <w:rPr>
-          <w:b/>
-          <w:bCs/>
-        </w:rPr>
-        <w:t>Catalog</w:t>
-      </w:r>
-      <w:proofErr w:type="spellEnd"/>
-      <w:r>
-        <w:rPr>
-          <w:b/>
-          <w:bCs/>
-        </w:rPr>
         <w:t>):</w:t>
       </w:r>
     </w:p>
@@ -3927,17 +4223,8 @@
           <w:b/>
           <w:bCs/>
         </w:rPr>
-        <w:t xml:space="preserve">Dr. Vijay Kumar </w:t>
-      </w:r>
-      <w:proofErr w:type="spellStart"/>
-      <w:r>
-        <w:rPr>
-          <w:b/>
-          <w:bCs/>
-        </w:rPr>
-        <w:t>Hallikeri</w:t>
-      </w:r>
-      <w:proofErr w:type="spellEnd"/>
+        <w:t>Dr. Vijay Kumar Hallikeri</w:t>
+      </w:r>
       <w:r>
         <w:t xml:space="preserve">, </w:t>
       </w:r>
@@ -4012,17 +4299,8 @@
           <w:b/>
           <w:bCs/>
         </w:rPr>
-        <w:t xml:space="preserve">Dr. Vijay Kumar </w:t>
-      </w:r>
-      <w:proofErr w:type="spellStart"/>
-      <w:r>
-        <w:rPr>
-          <w:b/>
-          <w:bCs/>
-        </w:rPr>
-        <w:t>Hallikeri</w:t>
-      </w:r>
-      <w:proofErr w:type="spellEnd"/>
+        <w:t>Dr. Vijay Kumar Hallikeri</w:t>
+      </w:r>
       <w:r>
         <w:t xml:space="preserve"> served as the </w:t>
       </w:r>
@@ -4583,11 +4861,9 @@
         <w:br/>
         <w:t xml:space="preserve">Dr. </w:t>
       </w:r>
-      <w:proofErr w:type="spellStart"/>
-      <w:r>
-        <w:t>Malikarjunappa</w:t>
-      </w:r>
-      <w:proofErr w:type="spellEnd"/>
+      <w:r>
+        <w:t>Mallikarjun</w:t>
+      </w:r>
       <w:r>
         <w:t xml:space="preserve"> is a renowned agricultural scientist and entomologist with extensive experience in research, innovation, and sustainable crop protection. As the </w:t>
       </w:r>
@@ -4636,11 +4912,9 @@
       <w:r>
         <w:t xml:space="preserve">, Dr. </w:t>
       </w:r>
-      <w:proofErr w:type="spellStart"/>
-      <w:r>
-        <w:t>Malikarjunappa</w:t>
-      </w:r>
-      <w:proofErr w:type="spellEnd"/>
+      <w:r>
+        <w:t>Mallikarjun</w:t>
+      </w:r>
       <w:r>
         <w:t xml:space="preserve"> brings cutting-edge, farmer-friendly solutions to the forefront of modern farming.</w:t>
       </w:r>
@@ -4717,6 +4991,12 @@
         <w:rPr>
           <w:rFonts w:ascii="Segoe UI Emoji" w:hAnsi="Segoe UI Emoji" w:cs="Segoe UI Emoji"/>
         </w:rPr>
+        <w:t>&lt;b&gt;</w:t>
+      </w:r>
+      <w:r>
+        <w:rPr>
+          <w:rFonts w:ascii="Segoe UI Emoji" w:hAnsi="Segoe UI Emoji" w:cs="Segoe UI Emoji"/>
+        </w:rPr>
         <w:t>🚁</w:t>
       </w:r>
       <w:r>
@@ -4728,6 +5008,36 @@
           <w:bCs/>
         </w:rPr>
         <w:t>Drone-Based Application Guidance</w:t>
+      </w:r>
+      <w:r>
+        <w:rPr>
+          <w:b/>
+          <w:bCs/>
+        </w:rPr>
+        <w:t>&lt;/</w:t>
+      </w:r>
+      <w:r>
+        <w:rPr>
+          <w:b/>
+          <w:bCs/>
+        </w:rPr>
+        <w:t>b&gt;&lt;</w:t>
+      </w:r>
+      <w:proofErr w:type="spellStart"/>
+      <w:r>
+        <w:rPr>
+          <w:b/>
+          <w:bCs/>
+        </w:rPr>
+        <w:t>br</w:t>
+      </w:r>
+      <w:proofErr w:type="spellEnd"/>
+      <w:r>
+        <w:rPr>
+          <w:b/>
+          <w:bCs/>
+        </w:rPr>
+        <w:t>&gt;</w:t>
       </w:r>
       <w:r>
         <w:br/>
@@ -4739,6 +5049,12 @@
         <w:rPr>
           <w:rFonts w:ascii="Segoe UI Emoji" w:hAnsi="Segoe UI Emoji" w:cs="Segoe UI Emoji"/>
         </w:rPr>
+        <w:t>&lt;b&gt;</w:t>
+      </w:r>
+      <w:r>
+        <w:rPr>
+          <w:rFonts w:ascii="Segoe UI Emoji" w:hAnsi="Segoe UI Emoji" w:cs="Segoe UI Emoji"/>
+        </w:rPr>
         <w:t>📄</w:t>
       </w:r>
       <w:r>
@@ -4750,6 +5066,36 @@
           <w:bCs/>
         </w:rPr>
         <w:t>CIB &amp; RC Compliance Advisory</w:t>
+      </w:r>
+      <w:r>
+        <w:rPr>
+          <w:b/>
+          <w:bCs/>
+        </w:rPr>
+        <w:t>&lt;/b&gt;</w:t>
+      </w:r>
+      <w:r>
+        <w:rPr>
+          <w:b/>
+          <w:bCs/>
+        </w:rPr>
+        <w:t>&lt;</w:t>
+      </w:r>
+      <w:proofErr w:type="spellStart"/>
+      <w:r>
+        <w:rPr>
+          <w:b/>
+          <w:bCs/>
+        </w:rPr>
+        <w:t>br</w:t>
+      </w:r>
+      <w:proofErr w:type="spellEnd"/>
+      <w:r>
+        <w:rPr>
+          <w:b/>
+          <w:bCs/>
+        </w:rPr>
+        <w:t>&gt;</w:t>
       </w:r>
       <w:r>
         <w:br/>
@@ -4761,6 +5107,12 @@
         <w:rPr>
           <w:rFonts w:ascii="Segoe UI Emoji" w:hAnsi="Segoe UI Emoji" w:cs="Segoe UI Emoji"/>
         </w:rPr>
+        <w:t>&lt;b&gt;</w:t>
+      </w:r>
+      <w:r>
+        <w:rPr>
+          <w:rFonts w:ascii="Segoe UI Emoji" w:hAnsi="Segoe UI Emoji" w:cs="Segoe UI Emoji"/>
+        </w:rPr>
         <w:t>🌱</w:t>
       </w:r>
       <w:r>
@@ -4772,6 +5124,36 @@
           <w:bCs/>
         </w:rPr>
         <w:t>Eco-Friendly &amp; Bio-Rational Product Recommendations</w:t>
+      </w:r>
+      <w:r>
+        <w:rPr>
+          <w:b/>
+          <w:bCs/>
+        </w:rPr>
+        <w:t>&lt;/b&gt;</w:t>
+      </w:r>
+      <w:r>
+        <w:rPr>
+          <w:b/>
+          <w:bCs/>
+        </w:rPr>
+        <w:t>&lt;</w:t>
+      </w:r>
+      <w:proofErr w:type="spellStart"/>
+      <w:r>
+        <w:rPr>
+          <w:b/>
+          <w:bCs/>
+        </w:rPr>
+        <w:t>br</w:t>
+      </w:r>
+      <w:proofErr w:type="spellEnd"/>
+      <w:r>
+        <w:rPr>
+          <w:b/>
+          <w:bCs/>
+        </w:rPr>
+        <w:t>&gt;</w:t>
       </w:r>
       <w:r>
         <w:br/>
@@ -4783,6 +5165,12 @@
         <w:rPr>
           <w:rFonts w:ascii="Segoe UI Emoji" w:hAnsi="Segoe UI Emoji" w:cs="Segoe UI Emoji"/>
         </w:rPr>
+        <w:t>&lt;b&gt;</w:t>
+      </w:r>
+      <w:r>
+        <w:rPr>
+          <w:rFonts w:ascii="Segoe UI Emoji" w:hAnsi="Segoe UI Emoji" w:cs="Segoe UI Emoji"/>
+        </w:rPr>
         <w:t>📚</w:t>
       </w:r>
       <w:r>
@@ -4794,6 +5182,29 @@
           <w:bCs/>
         </w:rPr>
         <w:t>Workshops &amp; Capacity Building</w:t>
+      </w:r>
+      <w:r>
+        <w:rPr>
+          <w:b/>
+          <w:bCs/>
+        </w:rPr>
+        <w:t>&lt;/b&gt;&lt;</w:t>
+      </w:r>
+      <w:proofErr w:type="spellStart"/>
+      <w:r>
+        <w:rPr>
+          <w:b/>
+          <w:bCs/>
+        </w:rPr>
+        <w:t>br</w:t>
+      </w:r>
+      <w:proofErr w:type="spellEnd"/>
+      <w:r>
+        <w:rPr>
+          <w:b/>
+          <w:bCs/>
+        </w:rPr>
+        <w:t>&gt;</w:t>
       </w:r>
       <w:r>
         <w:br/>
@@ -4813,6 +5224,26 @@
         <w:rPr>
           <w:rFonts w:ascii="Segoe UI Emoji" w:hAnsi="Segoe UI Emoji" w:cs="Segoe UI Emoji"/>
         </w:rPr>
+        <w:t>&lt;</w:t>
+      </w:r>
+      <w:proofErr w:type="spellStart"/>
+      <w:r>
+        <w:rPr>
+          <w:rFonts w:ascii="Segoe UI Emoji" w:hAnsi="Segoe UI Emoji" w:cs="Segoe UI Emoji"/>
+        </w:rPr>
+        <w:t>br</w:t>
+      </w:r>
+      <w:proofErr w:type="spellEnd"/>
+      <w:r>
+        <w:rPr>
+          <w:rFonts w:ascii="Segoe UI Emoji" w:hAnsi="Segoe UI Emoji" w:cs="Segoe UI Emoji"/>
+        </w:rPr>
+        <w:t>&gt;</w:t>
+      </w:r>
+      <w:r>
+        <w:rPr>
+          <w:rFonts w:ascii="Segoe UI Emoji" w:hAnsi="Segoe UI Emoji" w:cs="Segoe UI Emoji"/>
+        </w:rPr>
         <w:t>🧪</w:t>
       </w:r>
       <w:r>
@@ -4824,6 +5255,36 @@
           <w:bCs/>
         </w:rPr>
         <w:t>Research &amp; Innovation Consultancy</w:t>
+      </w:r>
+      <w:r>
+        <w:rPr>
+          <w:b/>
+          <w:bCs/>
+        </w:rPr>
+        <w:t>&lt;</w:t>
+      </w:r>
+      <w:r>
+        <w:rPr>
+          <w:b/>
+          <w:bCs/>
+        </w:rPr>
+        <w:t>/b&gt;&lt;</w:t>
+      </w:r>
+      <w:proofErr w:type="spellStart"/>
+      <w:r>
+        <w:rPr>
+          <w:b/>
+          <w:bCs/>
+        </w:rPr>
+        <w:t>br</w:t>
+      </w:r>
+      <w:proofErr w:type="spellEnd"/>
+      <w:r>
+        <w:rPr>
+          <w:b/>
+          <w:bCs/>
+        </w:rPr>
+        <w:t>&gt;</w:t>
       </w:r>
       <w:r>
         <w:br/>
@@ -9197,7 +9658,6 @@
   <w:style w:type="character" w:default="1" w:styleId="DefaultParagraphFont">
     <w:name w:val="Default Paragraph Font"/>
     <w:uiPriority w:val="1"/>
-    <w:semiHidden/>
     <w:unhideWhenUsed/>
   </w:style>
   <w:style w:type="table" w:default="1" w:styleId="TableNormal">

</xml_diff>